<commit_message>
Added more to the logbook
- Finished off the log book and exported as a PDF
</commit_message>
<xml_diff>
--- a/Documentation/Watch App - Log.docx
+++ b/Documentation/Watch App - Log.docx
@@ -29,6 +29,19 @@
           <w:u w:val="single"/>
           <w:lang w:eastAsia="en-AU"/>
         </w:rPr>
+        <w:t xml:space="preserve">Visual </w:t>
+      </w:r>
+      <w:r>
+        <w:rPr>
+          <w:rFonts w:ascii="Segoe UI" w:eastAsia="Times New Roman" w:hAnsi="Segoe UI" w:cs="Segoe UI"/>
+          <w:b/>
+          <w:bCs/>
+          <w:color w:val="303030"/>
+          <w:sz w:val="24"/>
+          <w:szCs w:val="24"/>
+          <w:u w:val="single"/>
+          <w:lang w:eastAsia="en-AU"/>
+        </w:rPr>
         <w:t>Design</w:t>
       </w:r>
     </w:p>
@@ -53,29 +66,7 @@
           <w:szCs w:val="24"/>
           <w:lang w:eastAsia="en-AU"/>
         </w:rPr>
-        <w:t xml:space="preserve">My first design of the UI was a pretty bog standard one – it </w:t>
-      </w:r>
-      <w:proofErr w:type="gramStart"/>
-      <w:r>
-        <w:rPr>
-          <w:rFonts w:ascii="Segoe UI" w:eastAsia="Times New Roman" w:hAnsi="Segoe UI" w:cs="Segoe UI"/>
-          <w:color w:val="303030"/>
-          <w:sz w:val="24"/>
-          <w:szCs w:val="24"/>
-          <w:lang w:eastAsia="en-AU"/>
-        </w:rPr>
-        <w:t>wasn’t</w:t>
-      </w:r>
-      <w:proofErr w:type="gramEnd"/>
-      <w:r>
-        <w:rPr>
-          <w:rFonts w:ascii="Segoe UI" w:eastAsia="Times New Roman" w:hAnsi="Segoe UI" w:cs="Segoe UI"/>
-          <w:color w:val="303030"/>
-          <w:sz w:val="24"/>
-          <w:szCs w:val="24"/>
-          <w:lang w:eastAsia="en-AU"/>
-        </w:rPr>
-        <w:t xml:space="preserve"> very good in my opinion – with my second design I decided to take some inspiration from the alarm app on my phone to have a clearer idea of what would be clean/sleek. Going down this route of inspiration I was able to create a much nicer UX (in theory at least).</w:t>
+        <w:t>My first design of the UI was a pretty bog standard one – it wasn’t very good in my opinion – with my second design I decided to take some inspiration from the alarm app on my phone to have a clearer idea of what would be clean/sleek. Going down this route of inspiration I was able to create a much nicer UX (in theory at least).</w:t>
       </w:r>
     </w:p>
     <w:p>
@@ -326,29 +317,7 @@
           <w:szCs w:val="24"/>
           <w:lang w:eastAsia="en-AU"/>
         </w:rPr>
-        <w:t xml:space="preserve">the same as mobile but with a max of 6 clocks instead of 3. </w:t>
-      </w:r>
-      <w:proofErr w:type="gramStart"/>
-      <w:r>
-        <w:rPr>
-          <w:rFonts w:ascii="Segoe UI" w:eastAsia="Times New Roman" w:hAnsi="Segoe UI" w:cs="Segoe UI"/>
-          <w:color w:val="303030"/>
-          <w:sz w:val="24"/>
-          <w:szCs w:val="24"/>
-          <w:lang w:eastAsia="en-AU"/>
-        </w:rPr>
-        <w:t>I’m</w:t>
-      </w:r>
-      <w:proofErr w:type="gramEnd"/>
-      <w:r>
-        <w:rPr>
-          <w:rFonts w:ascii="Segoe UI" w:eastAsia="Times New Roman" w:hAnsi="Segoe UI" w:cs="Segoe UI"/>
-          <w:color w:val="303030"/>
-          <w:sz w:val="24"/>
-          <w:szCs w:val="24"/>
-          <w:lang w:eastAsia="en-AU"/>
-        </w:rPr>
-        <w:t xml:space="preserve"> actually really happy with how clean this design </w:t>
+        <w:t xml:space="preserve">the same as mobile but with a max of 6 clocks instead of 3. I’m actually really happy with how clean this design </w:t>
       </w:r>
       <w:r>
         <w:rPr>
@@ -433,29 +402,7 @@
           <w:szCs w:val="24"/>
           <w:lang w:eastAsia="en-AU"/>
         </w:rPr>
-        <w:t xml:space="preserve"> </w:t>
-      </w:r>
-      <w:proofErr w:type="gramStart"/>
-      <w:r>
-        <w:rPr>
-          <w:rFonts w:ascii="Segoe UI" w:eastAsia="Times New Roman" w:hAnsi="Segoe UI" w:cs="Segoe UI"/>
-          <w:color w:val="303030"/>
-          <w:sz w:val="24"/>
-          <w:szCs w:val="24"/>
-          <w:lang w:eastAsia="en-AU"/>
-        </w:rPr>
-        <w:t>I’ll</w:t>
-      </w:r>
-      <w:proofErr w:type="gramEnd"/>
-      <w:r>
-        <w:rPr>
-          <w:rFonts w:ascii="Segoe UI" w:eastAsia="Times New Roman" w:hAnsi="Segoe UI" w:cs="Segoe UI"/>
-          <w:color w:val="303030"/>
-          <w:sz w:val="24"/>
-          <w:szCs w:val="24"/>
-          <w:lang w:eastAsia="en-AU"/>
-        </w:rPr>
-        <w:t xml:space="preserve"> be working on getting each sub-section (Clock, Stopwatch and Timer) visually complete and then I’ll move on to the mechanics side of things.</w:t>
+        <w:t xml:space="preserve"> I’ll be working on getting each sub-section (Clock, Stopwatch and Timer) visually complete and then I’ll move on to the mechanics side of things.</w:t>
       </w:r>
     </w:p>
     <w:p>
@@ -465,41 +412,12 @@
         <w:jc w:val="both"/>
         <w:rPr>
           <w:rFonts w:ascii="Segoe UI" w:eastAsia="Times New Roman" w:hAnsi="Segoe UI" w:cs="Segoe UI"/>
-          <w:b/>
-          <w:bCs/>
-          <w:color w:val="303030"/>
-          <w:sz w:val="24"/>
-          <w:szCs w:val="24"/>
-          <w:u w:val="single"/>
-          <w:lang w:eastAsia="en-AU"/>
-        </w:rPr>
-      </w:pPr>
-      <w:r>
-        <w:rPr>
-          <w:rFonts w:ascii="Segoe UI" w:eastAsia="Times New Roman" w:hAnsi="Segoe UI" w:cs="Segoe UI"/>
-          <w:b/>
-          <w:bCs/>
-          <w:color w:val="303030"/>
-          <w:sz w:val="24"/>
-          <w:szCs w:val="24"/>
-          <w:u w:val="single"/>
-          <w:lang w:eastAsia="en-AU"/>
-        </w:rPr>
-        <w:t xml:space="preserve">Section - </w:t>
-      </w:r>
-      <w:r>
-        <w:rPr>
-          <w:rFonts w:ascii="Segoe UI" w:eastAsia="Times New Roman" w:hAnsi="Segoe UI" w:cs="Segoe UI"/>
-          <w:b/>
-          <w:bCs/>
-          <w:color w:val="303030"/>
-          <w:sz w:val="24"/>
-          <w:szCs w:val="24"/>
-          <w:u w:val="single"/>
-          <w:lang w:eastAsia="en-AU"/>
-        </w:rPr>
-        <w:t>Clock</w:t>
-      </w:r>
+          <w:color w:val="303030"/>
+          <w:sz w:val="24"/>
+          <w:szCs w:val="24"/>
+          <w:lang w:eastAsia="en-AU"/>
+        </w:rPr>
+      </w:pPr>
     </w:p>
     <w:p>
       <w:pPr>
@@ -508,77 +426,66 @@
         <w:jc w:val="both"/>
         <w:rPr>
           <w:rFonts w:ascii="Segoe UI" w:eastAsia="Times New Roman" w:hAnsi="Segoe UI" w:cs="Segoe UI"/>
-          <w:color w:val="303030"/>
-          <w:sz w:val="24"/>
-          <w:szCs w:val="24"/>
-          <w:lang w:eastAsia="en-AU"/>
-        </w:rPr>
-      </w:pPr>
-      <w:r>
-        <w:rPr>
-          <w:rFonts w:ascii="Segoe UI" w:eastAsia="Times New Roman" w:hAnsi="Segoe UI" w:cs="Segoe UI"/>
-          <w:color w:val="303030"/>
-          <w:sz w:val="24"/>
-          <w:szCs w:val="24"/>
-          <w:lang w:eastAsia="en-AU"/>
-        </w:rPr>
-        <w:t xml:space="preserve">I started working on the Clock mechanics first, this required me to have the clock hands rotate around the clock to sort out the time and date formatting. Getting the hands to rotate around an anchor (the centre of the clock) was easy enough – after two or three attempts – and I was able to get the formatting done really easily too, thankfully </w:t>
-      </w:r>
-      <w:proofErr w:type="gramStart"/>
-      <w:r>
-        <w:rPr>
-          <w:rFonts w:ascii="Segoe UI" w:eastAsia="Times New Roman" w:hAnsi="Segoe UI" w:cs="Segoe UI"/>
-          <w:color w:val="303030"/>
-          <w:sz w:val="24"/>
-          <w:szCs w:val="24"/>
-          <w:lang w:eastAsia="en-AU"/>
-        </w:rPr>
-        <w:t>the .</w:t>
-      </w:r>
-      <w:proofErr w:type="spellStart"/>
-      <w:r>
-        <w:rPr>
-          <w:rFonts w:ascii="Segoe UI" w:eastAsia="Times New Roman" w:hAnsi="Segoe UI" w:cs="Segoe UI"/>
-          <w:color w:val="303030"/>
-          <w:sz w:val="24"/>
-          <w:szCs w:val="24"/>
-          <w:lang w:eastAsia="en-AU"/>
-        </w:rPr>
-        <w:t>ToString</w:t>
-      </w:r>
-      <w:proofErr w:type="spellEnd"/>
-      <w:proofErr w:type="gramEnd"/>
-      <w:r>
-        <w:rPr>
-          <w:rFonts w:ascii="Segoe UI" w:eastAsia="Times New Roman" w:hAnsi="Segoe UI" w:cs="Segoe UI"/>
-          <w:color w:val="303030"/>
-          <w:sz w:val="24"/>
-          <w:szCs w:val="24"/>
-          <w:lang w:eastAsia="en-AU"/>
-        </w:rPr>
-        <w:t xml:space="preserve">() override of </w:t>
-      </w:r>
-      <w:proofErr w:type="spellStart"/>
-      <w:r>
-        <w:rPr>
-          <w:rFonts w:ascii="Segoe UI" w:eastAsia="Times New Roman" w:hAnsi="Segoe UI" w:cs="Segoe UI"/>
-          <w:color w:val="303030"/>
-          <w:sz w:val="24"/>
-          <w:szCs w:val="24"/>
-          <w:lang w:eastAsia="en-AU"/>
-        </w:rPr>
-        <w:t>System.DateTime</w:t>
-      </w:r>
-      <w:proofErr w:type="spellEnd"/>
-      <w:r>
-        <w:rPr>
-          <w:rFonts w:ascii="Segoe UI" w:eastAsia="Times New Roman" w:hAnsi="Segoe UI" w:cs="Segoe UI"/>
-          <w:color w:val="303030"/>
-          <w:sz w:val="24"/>
-          <w:szCs w:val="24"/>
-          <w:lang w:eastAsia="en-AU"/>
-        </w:rPr>
-        <w:t xml:space="preserve"> allows for easy formatting.</w:t>
+          <w:b/>
+          <w:bCs/>
+          <w:color w:val="303030"/>
+          <w:sz w:val="24"/>
+          <w:szCs w:val="24"/>
+          <w:u w:val="single"/>
+          <w:lang w:eastAsia="en-AU"/>
+        </w:rPr>
+      </w:pPr>
+      <w:r>
+        <w:rPr>
+          <w:rFonts w:ascii="Segoe UI" w:eastAsia="Times New Roman" w:hAnsi="Segoe UI" w:cs="Segoe UI"/>
+          <w:b/>
+          <w:bCs/>
+          <w:color w:val="303030"/>
+          <w:sz w:val="24"/>
+          <w:szCs w:val="24"/>
+          <w:u w:val="single"/>
+          <w:lang w:eastAsia="en-AU"/>
+        </w:rPr>
+        <w:t xml:space="preserve">Section </w:t>
+      </w:r>
+      <w:r>
+        <w:rPr>
+          <w:rFonts w:ascii="Segoe UI" w:eastAsia="Times New Roman" w:hAnsi="Segoe UI" w:cs="Segoe UI"/>
+          <w:b/>
+          <w:bCs/>
+          <w:color w:val="303030"/>
+          <w:sz w:val="24"/>
+          <w:szCs w:val="24"/>
+          <w:u w:val="single"/>
+          <w:lang w:eastAsia="en-AU"/>
+        </w:rPr>
+        <w:t>–</w:t>
+      </w:r>
+      <w:r>
+        <w:rPr>
+          <w:rFonts w:ascii="Segoe UI" w:eastAsia="Times New Roman" w:hAnsi="Segoe UI" w:cs="Segoe UI"/>
+          <w:b/>
+          <w:bCs/>
+          <w:color w:val="303030"/>
+          <w:sz w:val="24"/>
+          <w:szCs w:val="24"/>
+          <w:u w:val="single"/>
+          <w:lang w:eastAsia="en-AU"/>
+        </w:rPr>
+        <w:t xml:space="preserve"> </w:t>
+      </w:r>
+      <w:r>
+        <w:rPr>
+          <w:rFonts w:ascii="Segoe UI" w:eastAsia="Times New Roman" w:hAnsi="Segoe UI" w:cs="Segoe UI"/>
+          <w:b/>
+          <w:bCs/>
+          <w:color w:val="303030"/>
+          <w:sz w:val="24"/>
+          <w:szCs w:val="24"/>
+          <w:u w:val="single"/>
+          <w:lang w:eastAsia="en-AU"/>
+        </w:rPr>
+        <w:t>Clock</w:t>
       </w:r>
     </w:p>
     <w:p>
@@ -602,47 +509,7 @@
           <w:szCs w:val="24"/>
           <w:lang w:eastAsia="en-AU"/>
         </w:rPr>
-        <w:t>Once</w:t>
-      </w:r>
-      <w:r>
-        <w:rPr>
-          <w:rFonts w:ascii="Segoe UI" w:eastAsia="Times New Roman" w:hAnsi="Segoe UI" w:cs="Segoe UI"/>
-          <w:color w:val="303030"/>
-          <w:sz w:val="24"/>
-          <w:szCs w:val="24"/>
-          <w:lang w:eastAsia="en-AU"/>
-        </w:rPr>
-        <w:t xml:space="preserve"> I got the hands </w:t>
-      </w:r>
-      <w:r>
-        <w:rPr>
-          <w:rFonts w:ascii="Segoe UI" w:eastAsia="Times New Roman" w:hAnsi="Segoe UI" w:cs="Segoe UI"/>
-          <w:color w:val="303030"/>
-          <w:sz w:val="24"/>
-          <w:szCs w:val="24"/>
-          <w:lang w:eastAsia="en-AU"/>
-        </w:rPr>
-        <w:t>working,</w:t>
-      </w:r>
-      <w:r>
-        <w:rPr>
-          <w:rFonts w:ascii="Segoe UI" w:eastAsia="Times New Roman" w:hAnsi="Segoe UI" w:cs="Segoe UI"/>
-          <w:color w:val="303030"/>
-          <w:sz w:val="24"/>
-          <w:szCs w:val="24"/>
-          <w:lang w:eastAsia="en-AU"/>
-        </w:rPr>
-        <w:t xml:space="preserve"> I moved onto the date and time formatting, and like I mentioned that was a lot easier than I had originally expected</w:t>
-      </w:r>
-      <w:r>
-        <w:rPr>
-          <w:rFonts w:ascii="Segoe UI" w:eastAsia="Times New Roman" w:hAnsi="Segoe UI" w:cs="Segoe UI"/>
-          <w:color w:val="303030"/>
-          <w:sz w:val="24"/>
-          <w:szCs w:val="24"/>
-          <w:lang w:eastAsia="en-AU"/>
-        </w:rPr>
-        <w:t>. For each mechanic I added to this section I made a build and tested it on my phone to ensure that it worked and scaled correctly – and to make sure button sizes were big enough.</w:t>
+        <w:t>I started working on the Clock mechanics first, this required me to have the clock hands rotate around the clock to sort out the time and date formatting. Getting the hands to rotate around an anchor (the centre of the clock) was easy enough – after two or three attempts – and I was able to get the formatting done really easily too, thankfully the .ToString() override of System.DateTime allows for easy formatting.</w:t>
       </w:r>
     </w:p>
     <w:p>
@@ -652,6 +519,70 @@
         <w:jc w:val="both"/>
         <w:rPr>
           <w:rFonts w:ascii="Segoe UI" w:eastAsia="Times New Roman" w:hAnsi="Segoe UI" w:cs="Segoe UI"/>
+          <w:color w:val="303030"/>
+          <w:sz w:val="24"/>
+          <w:szCs w:val="24"/>
+          <w:lang w:eastAsia="en-AU"/>
+        </w:rPr>
+      </w:pPr>
+      <w:r>
+        <w:rPr>
+          <w:rFonts w:ascii="Segoe UI" w:eastAsia="Times New Roman" w:hAnsi="Segoe UI" w:cs="Segoe UI"/>
+          <w:color w:val="303030"/>
+          <w:sz w:val="24"/>
+          <w:szCs w:val="24"/>
+          <w:lang w:eastAsia="en-AU"/>
+        </w:rPr>
+        <w:t>Once</w:t>
+      </w:r>
+      <w:r>
+        <w:rPr>
+          <w:rFonts w:ascii="Segoe UI" w:eastAsia="Times New Roman" w:hAnsi="Segoe UI" w:cs="Segoe UI"/>
+          <w:color w:val="303030"/>
+          <w:sz w:val="24"/>
+          <w:szCs w:val="24"/>
+          <w:lang w:eastAsia="en-AU"/>
+        </w:rPr>
+        <w:t xml:space="preserve"> I got the hands </w:t>
+      </w:r>
+      <w:r>
+        <w:rPr>
+          <w:rFonts w:ascii="Segoe UI" w:eastAsia="Times New Roman" w:hAnsi="Segoe UI" w:cs="Segoe UI"/>
+          <w:color w:val="303030"/>
+          <w:sz w:val="24"/>
+          <w:szCs w:val="24"/>
+          <w:lang w:eastAsia="en-AU"/>
+        </w:rPr>
+        <w:t>working,</w:t>
+      </w:r>
+      <w:r>
+        <w:rPr>
+          <w:rFonts w:ascii="Segoe UI" w:eastAsia="Times New Roman" w:hAnsi="Segoe UI" w:cs="Segoe UI"/>
+          <w:color w:val="303030"/>
+          <w:sz w:val="24"/>
+          <w:szCs w:val="24"/>
+          <w:lang w:eastAsia="en-AU"/>
+        </w:rPr>
+        <w:t xml:space="preserve"> I moved onto the date and time formatting, and like I mentioned that was a lot easier than I had originally expected</w:t>
+      </w:r>
+      <w:r>
+        <w:rPr>
+          <w:rFonts w:ascii="Segoe UI" w:eastAsia="Times New Roman" w:hAnsi="Segoe UI" w:cs="Segoe UI"/>
+          <w:color w:val="303030"/>
+          <w:sz w:val="24"/>
+          <w:szCs w:val="24"/>
+          <w:lang w:eastAsia="en-AU"/>
+        </w:rPr>
+        <w:t>. For each mechanic I added to this section I made a build and tested it on my phone to ensure that it worked and scaled correctly – and to make sure button sizes were big enough.</w:t>
+      </w:r>
+    </w:p>
+    <w:p>
+      <w:pPr>
+        <w:shd w:val="clear" w:color="auto" w:fill="FFFFFF"/>
+        <w:spacing w:before="480" w:after="480" w:line="240" w:lineRule="auto"/>
+        <w:jc w:val="both"/>
+        <w:rPr>
+          <w:rFonts w:ascii="Segoe UI" w:eastAsia="Times New Roman" w:hAnsi="Segoe UI" w:cs="Segoe UI"/>
           <w:b/>
           <w:bCs/>
           <w:color w:val="303030"/>
@@ -672,8 +603,523 @@
           <w:u w:val="single"/>
           <w:lang w:eastAsia="en-AU"/>
         </w:rPr>
-        <w:t>Section – Stopwatch</w:t>
-      </w:r>
+        <w:t xml:space="preserve">Section </w:t>
+      </w:r>
+      <w:r>
+        <w:rPr>
+          <w:rFonts w:ascii="Segoe UI" w:eastAsia="Times New Roman" w:hAnsi="Segoe UI" w:cs="Segoe UI"/>
+          <w:b/>
+          <w:bCs/>
+          <w:color w:val="303030"/>
+          <w:sz w:val="24"/>
+          <w:szCs w:val="24"/>
+          <w:u w:val="single"/>
+          <w:lang w:eastAsia="en-AU"/>
+        </w:rPr>
+        <w:t>–</w:t>
+      </w:r>
+      <w:r>
+        <w:rPr>
+          <w:rFonts w:ascii="Segoe UI" w:eastAsia="Times New Roman" w:hAnsi="Segoe UI" w:cs="Segoe UI"/>
+          <w:b/>
+          <w:bCs/>
+          <w:color w:val="303030"/>
+          <w:sz w:val="24"/>
+          <w:szCs w:val="24"/>
+          <w:u w:val="single"/>
+          <w:lang w:eastAsia="en-AU"/>
+        </w:rPr>
+        <w:t xml:space="preserve"> Stopwatch</w:t>
+      </w:r>
+    </w:p>
+    <w:p>
+      <w:pPr>
+        <w:shd w:val="clear" w:color="auto" w:fill="FFFFFF"/>
+        <w:spacing w:before="480" w:after="480" w:line="240" w:lineRule="auto"/>
+        <w:jc w:val="both"/>
+        <w:rPr>
+          <w:rFonts w:ascii="Segoe UI" w:eastAsia="Times New Roman" w:hAnsi="Segoe UI" w:cs="Segoe UI"/>
+          <w:color w:val="303030"/>
+          <w:sz w:val="24"/>
+          <w:szCs w:val="24"/>
+          <w:lang w:eastAsia="en-AU"/>
+        </w:rPr>
+      </w:pPr>
+      <w:r>
+        <w:rPr>
+          <w:rFonts w:ascii="Segoe UI" w:eastAsia="Times New Roman" w:hAnsi="Segoe UI" w:cs="Segoe UI"/>
+          <w:color w:val="303030"/>
+          <w:sz w:val="24"/>
+          <w:szCs w:val="24"/>
+          <w:lang w:eastAsia="en-AU"/>
+        </w:rPr>
+        <w:t>Moving onto the stopwatch presented a unique challenge</w:t>
+      </w:r>
+      <w:r>
+        <w:rPr>
+          <w:rFonts w:ascii="Segoe UI" w:eastAsia="Times New Roman" w:hAnsi="Segoe UI" w:cs="Segoe UI"/>
+          <w:color w:val="303030"/>
+          <w:sz w:val="24"/>
+          <w:szCs w:val="24"/>
+          <w:lang w:eastAsia="en-AU"/>
+        </w:rPr>
+        <w:t xml:space="preserve">. </w:t>
+      </w:r>
+      <w:r>
+        <w:rPr>
+          <w:rFonts w:ascii="Segoe UI" w:eastAsia="Times New Roman" w:hAnsi="Segoe UI" w:cs="Segoe UI"/>
+          <w:color w:val="303030"/>
+          <w:sz w:val="24"/>
+          <w:szCs w:val="24"/>
+          <w:lang w:eastAsia="en-AU"/>
+        </w:rPr>
+        <w:t>O</w:t>
+      </w:r>
+      <w:r>
+        <w:rPr>
+          <w:rFonts w:ascii="Segoe UI" w:eastAsia="Times New Roman" w:hAnsi="Segoe UI" w:cs="Segoe UI"/>
+          <w:color w:val="303030"/>
+          <w:sz w:val="24"/>
+          <w:szCs w:val="24"/>
+          <w:lang w:eastAsia="en-AU"/>
+        </w:rPr>
+        <w:t>riginally,</w:t>
+      </w:r>
+      <w:r>
+        <w:rPr>
+          <w:rFonts w:ascii="Segoe UI" w:eastAsia="Times New Roman" w:hAnsi="Segoe UI" w:cs="Segoe UI"/>
+          <w:color w:val="303030"/>
+          <w:sz w:val="24"/>
+          <w:szCs w:val="24"/>
+          <w:lang w:eastAsia="en-AU"/>
+        </w:rPr>
+        <w:t xml:space="preserve"> I thought it would be relatively easy to have a stop watch with pausing mechanics – which it was – but my original implementation was limited in this specific way. </w:t>
+      </w:r>
+    </w:p>
+    <w:p>
+      <w:pPr>
+        <w:shd w:val="clear" w:color="auto" w:fill="FFFFFF"/>
+        <w:spacing w:before="480" w:after="480" w:line="240" w:lineRule="auto"/>
+        <w:jc w:val="both"/>
+        <w:rPr>
+          <w:rFonts w:ascii="Segoe UI" w:eastAsia="Times New Roman" w:hAnsi="Segoe UI" w:cs="Segoe UI"/>
+          <w:color w:val="303030"/>
+          <w:sz w:val="24"/>
+          <w:szCs w:val="24"/>
+          <w:lang w:eastAsia="en-AU"/>
+        </w:rPr>
+      </w:pPr>
+      <w:r>
+        <w:rPr>
+          <w:rFonts w:ascii="Segoe UI" w:eastAsia="Times New Roman" w:hAnsi="Segoe UI" w:cs="Segoe UI"/>
+          <w:color w:val="303030"/>
+          <w:sz w:val="24"/>
+          <w:szCs w:val="24"/>
+          <w:lang w:eastAsia="en-AU"/>
+        </w:rPr>
+        <w:t>To start with I was storing the time that the play button was pressed and just calculated the time that passed every frame in the update using Time.time</w:t>
+      </w:r>
+      <w:r>
+        <w:rPr>
+          <w:rFonts w:ascii="Segoe UI" w:eastAsia="Times New Roman" w:hAnsi="Segoe UI" w:cs="Segoe UI"/>
+          <w:color w:val="303030"/>
+          <w:sz w:val="24"/>
+          <w:szCs w:val="24"/>
+          <w:lang w:eastAsia="en-AU"/>
+        </w:rPr>
+        <w:t>, I quickly realised that this would cause some issues with pausing because time would change between pausing and starting again. Thinking back on it now I could have just set Time.timeScale to zero but decided to go in a different direction.</w:t>
+      </w:r>
+    </w:p>
+    <w:p>
+      <w:pPr>
+        <w:shd w:val="clear" w:color="auto" w:fill="FFFFFF"/>
+        <w:spacing w:before="480" w:after="480" w:line="240" w:lineRule="auto"/>
+        <w:jc w:val="both"/>
+        <w:rPr>
+          <w:rFonts w:ascii="Segoe UI" w:eastAsia="Times New Roman" w:hAnsi="Segoe UI" w:cs="Segoe UI"/>
+          <w:color w:val="303030"/>
+          <w:sz w:val="24"/>
+          <w:szCs w:val="24"/>
+          <w:lang w:eastAsia="en-AU"/>
+        </w:rPr>
+      </w:pPr>
+      <w:r>
+        <w:rPr>
+          <w:rFonts w:ascii="Segoe UI" w:eastAsia="Times New Roman" w:hAnsi="Segoe UI" w:cs="Segoe UI"/>
+          <w:color w:val="303030"/>
+          <w:sz w:val="24"/>
+          <w:szCs w:val="24"/>
+          <w:lang w:eastAsia="en-AU"/>
+        </w:rPr>
+        <w:t>The implementation I went with was to basically accumulate the Time.deltaTime every frame and do a bit of “maths magic” to format it into minutes, seconds and milliseconds – what I did was checking if the value was over one minute, if it was then I would increment the minute counter and subtract 60 from the stored deltaTimes.</w:t>
+      </w:r>
+    </w:p>
+    <w:p>
+      <w:pPr>
+        <w:shd w:val="clear" w:color="auto" w:fill="FFFFFF"/>
+        <w:spacing w:before="480" w:after="480" w:line="240" w:lineRule="auto"/>
+        <w:jc w:val="both"/>
+        <w:rPr>
+          <w:rFonts w:ascii="Segoe UI" w:eastAsia="Times New Roman" w:hAnsi="Segoe UI" w:cs="Segoe UI"/>
+          <w:color w:val="303030"/>
+          <w:sz w:val="24"/>
+          <w:szCs w:val="24"/>
+          <w:lang w:eastAsia="en-AU"/>
+        </w:rPr>
+      </w:pPr>
+      <w:r>
+        <w:rPr>
+          <w:rFonts w:ascii="Segoe UI" w:eastAsia="Times New Roman" w:hAnsi="Segoe UI" w:cs="Segoe UI"/>
+          <w:color w:val="303030"/>
+          <w:sz w:val="24"/>
+          <w:szCs w:val="24"/>
+          <w:lang w:eastAsia="en-AU"/>
+        </w:rPr>
+        <w:t>Once this issue was dealt with there wasn’t anything else tricky about getting the</w:t>
+      </w:r>
+      <w:r>
+        <w:rPr>
+          <w:rFonts w:ascii="Segoe UI" w:eastAsia="Times New Roman" w:hAnsi="Segoe UI" w:cs="Segoe UI"/>
+          <w:color w:val="303030"/>
+          <w:sz w:val="24"/>
+          <w:szCs w:val="24"/>
+          <w:lang w:eastAsia="en-AU"/>
+        </w:rPr>
+        <w:t xml:space="preserve"> stopwatch working, just more of the same; setting up the buttons and moving the circle second hand around the circle.</w:t>
+      </w:r>
+    </w:p>
+    <w:p>
+      <w:pPr>
+        <w:shd w:val="clear" w:color="auto" w:fill="FFFFFF"/>
+        <w:spacing w:before="480" w:after="480" w:line="240" w:lineRule="auto"/>
+        <w:jc w:val="both"/>
+        <w:rPr>
+          <w:rFonts w:ascii="Segoe UI" w:eastAsia="Times New Roman" w:hAnsi="Segoe UI" w:cs="Segoe UI"/>
+          <w:b/>
+          <w:bCs/>
+          <w:color w:val="303030"/>
+          <w:sz w:val="24"/>
+          <w:szCs w:val="24"/>
+          <w:u w:val="single"/>
+          <w:lang w:eastAsia="en-AU"/>
+        </w:rPr>
+      </w:pPr>
+      <w:r>
+        <w:rPr>
+          <w:rFonts w:ascii="Segoe UI" w:eastAsia="Times New Roman" w:hAnsi="Segoe UI" w:cs="Segoe UI"/>
+          <w:b/>
+          <w:bCs/>
+          <w:color w:val="303030"/>
+          <w:sz w:val="24"/>
+          <w:szCs w:val="24"/>
+          <w:u w:val="single"/>
+          <w:lang w:eastAsia="en-AU"/>
+        </w:rPr>
+        <w:lastRenderedPageBreak/>
+        <w:t xml:space="preserve">Section </w:t>
+      </w:r>
+      <w:r>
+        <w:rPr>
+          <w:rFonts w:ascii="Segoe UI" w:eastAsia="Times New Roman" w:hAnsi="Segoe UI" w:cs="Segoe UI"/>
+          <w:b/>
+          <w:bCs/>
+          <w:color w:val="303030"/>
+          <w:sz w:val="24"/>
+          <w:szCs w:val="24"/>
+          <w:u w:val="single"/>
+          <w:lang w:eastAsia="en-AU"/>
+        </w:rPr>
+        <w:t>–</w:t>
+      </w:r>
+      <w:r>
+        <w:rPr>
+          <w:rFonts w:ascii="Segoe UI" w:eastAsia="Times New Roman" w:hAnsi="Segoe UI" w:cs="Segoe UI"/>
+          <w:b/>
+          <w:bCs/>
+          <w:color w:val="303030"/>
+          <w:sz w:val="24"/>
+          <w:szCs w:val="24"/>
+          <w:u w:val="single"/>
+          <w:lang w:eastAsia="en-AU"/>
+        </w:rPr>
+        <w:t xml:space="preserve"> Timer</w:t>
+      </w:r>
+    </w:p>
+    <w:p>
+      <w:pPr>
+        <w:shd w:val="clear" w:color="auto" w:fill="FFFFFF"/>
+        <w:spacing w:before="480" w:after="480" w:line="240" w:lineRule="auto"/>
+        <w:jc w:val="both"/>
+        <w:rPr>
+          <w:rFonts w:ascii="Segoe UI" w:eastAsia="Times New Roman" w:hAnsi="Segoe UI" w:cs="Segoe UI"/>
+          <w:color w:val="303030"/>
+          <w:sz w:val="24"/>
+          <w:szCs w:val="24"/>
+          <w:lang w:eastAsia="en-AU"/>
+        </w:rPr>
+      </w:pPr>
+      <w:r>
+        <w:rPr>
+          <w:rFonts w:ascii="Segoe UI" w:eastAsia="Times New Roman" w:hAnsi="Segoe UI" w:cs="Segoe UI"/>
+          <w:color w:val="303030"/>
+          <w:sz w:val="24"/>
+          <w:szCs w:val="24"/>
+          <w:lang w:eastAsia="en-AU"/>
+        </w:rPr>
+        <w:t>Setting up the timer was more of the same as the other sections; setting up buttons, displaying the time as text and pausing etc. There was the addition of the user needing to input the time for the timer but that wasn’t anything difficult either.</w:t>
+      </w:r>
+    </w:p>
+    <w:p>
+      <w:pPr>
+        <w:shd w:val="clear" w:color="auto" w:fill="FFFFFF"/>
+        <w:spacing w:before="480" w:after="480" w:line="240" w:lineRule="auto"/>
+        <w:jc w:val="both"/>
+        <w:rPr>
+          <w:rFonts w:ascii="Segoe UI" w:eastAsia="Times New Roman" w:hAnsi="Segoe UI" w:cs="Segoe UI"/>
+          <w:color w:val="303030"/>
+          <w:sz w:val="24"/>
+          <w:szCs w:val="24"/>
+          <w:lang w:eastAsia="en-AU"/>
+        </w:rPr>
+      </w:pPr>
+      <w:r>
+        <w:rPr>
+          <w:rFonts w:ascii="Segoe UI" w:eastAsia="Times New Roman" w:hAnsi="Segoe UI" w:cs="Segoe UI"/>
+          <w:color w:val="303030"/>
+          <w:sz w:val="24"/>
+          <w:szCs w:val="24"/>
+          <w:lang w:eastAsia="en-AU"/>
+        </w:rPr>
+        <w:t>All-in-all this section proved to be little more than just the initial setup – there was also playing a sound when the timer ended but again nothing difficult, was achieved by feeding an audio clip to the PlayOneShot(…) of an audio source.</w:t>
+      </w:r>
+    </w:p>
+    <w:p>
+      <w:pPr>
+        <w:shd w:val="clear" w:color="auto" w:fill="FFFFFF"/>
+        <w:spacing w:before="480" w:after="480" w:line="240" w:lineRule="auto"/>
+        <w:jc w:val="both"/>
+        <w:rPr>
+          <w:rFonts w:ascii="Segoe UI" w:eastAsia="Times New Roman" w:hAnsi="Segoe UI" w:cs="Segoe UI"/>
+          <w:color w:val="303030"/>
+          <w:sz w:val="24"/>
+          <w:szCs w:val="24"/>
+          <w:lang w:eastAsia="en-AU"/>
+        </w:rPr>
+      </w:pPr>
+    </w:p>
+    <w:p>
+      <w:pPr>
+        <w:shd w:val="clear" w:color="auto" w:fill="FFFFFF"/>
+        <w:spacing w:before="480" w:after="480" w:line="240" w:lineRule="auto"/>
+        <w:jc w:val="both"/>
+        <w:rPr>
+          <w:rFonts w:ascii="Segoe UI" w:eastAsia="Times New Roman" w:hAnsi="Segoe UI" w:cs="Segoe UI"/>
+          <w:b/>
+          <w:bCs/>
+          <w:color w:val="303030"/>
+          <w:sz w:val="24"/>
+          <w:szCs w:val="24"/>
+          <w:u w:val="single"/>
+          <w:lang w:eastAsia="en-AU"/>
+        </w:rPr>
+      </w:pPr>
+      <w:r>
+        <w:rPr>
+          <w:rFonts w:ascii="Segoe UI" w:eastAsia="Times New Roman" w:hAnsi="Segoe UI" w:cs="Segoe UI"/>
+          <w:b/>
+          <w:bCs/>
+          <w:color w:val="303030"/>
+          <w:sz w:val="24"/>
+          <w:szCs w:val="24"/>
+          <w:u w:val="single"/>
+          <w:lang w:eastAsia="en-AU"/>
+        </w:rPr>
+        <w:t>Building to Specification</w:t>
+      </w:r>
+    </w:p>
+    <w:p>
+      <w:pPr>
+        <w:pStyle w:val="ListParagraph"/>
+        <w:numPr>
+          <w:ilvl w:val="0"/>
+          <w:numId w:val="4"/>
+        </w:numPr>
+        <w:shd w:val="clear" w:color="auto" w:fill="FFFFFF"/>
+        <w:spacing w:before="480" w:after="480" w:line="240" w:lineRule="auto"/>
+        <w:jc w:val="both"/>
+        <w:rPr>
+          <w:rFonts w:ascii="Segoe UI" w:eastAsia="Times New Roman" w:hAnsi="Segoe UI" w:cs="Segoe UI"/>
+          <w:i/>
+          <w:iCs/>
+          <w:color w:val="303030"/>
+          <w:sz w:val="24"/>
+          <w:szCs w:val="24"/>
+          <w:lang w:eastAsia="en-AU"/>
+        </w:rPr>
+      </w:pPr>
+      <w:r>
+        <w:rPr>
+          <w:rFonts w:ascii="Segoe UI" w:eastAsia="Times New Roman" w:hAnsi="Segoe UI" w:cs="Segoe UI"/>
+          <w:i/>
+          <w:iCs/>
+          <w:color w:val="303030"/>
+          <w:sz w:val="24"/>
+          <w:szCs w:val="24"/>
+          <w:lang w:eastAsia="en-AU"/>
+        </w:rPr>
+        <w:t xml:space="preserve">Watch refers to the set of </w:t>
+      </w:r>
+      <w:r>
+        <w:rPr>
+          <w:rFonts w:ascii="Segoe UI" w:eastAsia="Times New Roman" w:hAnsi="Segoe UI" w:cs="Segoe UI"/>
+          <w:i/>
+          <w:iCs/>
+          <w:color w:val="303030"/>
+          <w:sz w:val="24"/>
+          <w:szCs w:val="24"/>
+          <w:lang w:eastAsia="en-AU"/>
+        </w:rPr>
+        <w:t>three functions</w:t>
+      </w:r>
+      <w:r>
+        <w:rPr>
+          <w:rFonts w:ascii="Segoe UI" w:eastAsia="Times New Roman" w:hAnsi="Segoe UI" w:cs="Segoe UI"/>
+          <w:i/>
+          <w:iCs/>
+          <w:color w:val="303030"/>
+          <w:sz w:val="24"/>
+          <w:szCs w:val="24"/>
+          <w:lang w:eastAsia="en-AU"/>
+        </w:rPr>
+        <w:t xml:space="preserve"> (clock, stopwatch and timer)</w:t>
+      </w:r>
+    </w:p>
+    <w:p>
+      <w:pPr>
+        <w:shd w:val="clear" w:color="auto" w:fill="FFFFFF"/>
+        <w:spacing w:before="480" w:after="480" w:line="240" w:lineRule="auto"/>
+        <w:jc w:val="both"/>
+        <w:rPr>
+          <w:rFonts w:ascii="Segoe UI" w:eastAsia="Times New Roman" w:hAnsi="Segoe UI" w:cs="Segoe UI"/>
+          <w:color w:val="303030"/>
+          <w:sz w:val="24"/>
+          <w:szCs w:val="24"/>
+          <w:lang w:eastAsia="en-AU"/>
+        </w:rPr>
+      </w:pPr>
+      <w:r>
+        <w:rPr>
+          <w:rFonts w:ascii="Segoe UI" w:eastAsia="Times New Roman" w:hAnsi="Segoe UI" w:cs="Segoe UI"/>
+          <w:color w:val="303030"/>
+          <w:sz w:val="24"/>
+          <w:szCs w:val="24"/>
+          <w:u w:val="single"/>
+          <w:lang w:eastAsia="en-AU"/>
+        </w:rPr>
+        <w:t>Spawnable Clocks:</w:t>
+      </w:r>
+      <w:r>
+        <w:rPr>
+          <w:rFonts w:ascii="Segoe UI" w:eastAsia="Times New Roman" w:hAnsi="Segoe UI" w:cs="Segoe UI"/>
+          <w:color w:val="303030"/>
+          <w:sz w:val="24"/>
+          <w:szCs w:val="24"/>
+          <w:lang w:eastAsia="en-AU"/>
+        </w:rPr>
+        <w:t xml:space="preserve"> I took the meaning of “spawnable” a little bit liberally here where I played a bit of a bait and switch with some canvas elements, the watch prefab I use has a “main section” and an “add watch” section. So instead of instantiating watch prefabs I decided to just turn one section off and the other on.</w:t>
+      </w:r>
+    </w:p>
+    <w:p>
+      <w:pPr>
+        <w:shd w:val="clear" w:color="auto" w:fill="FFFFFF"/>
+        <w:spacing w:before="480" w:after="480" w:line="240" w:lineRule="auto"/>
+        <w:jc w:val="both"/>
+        <w:rPr>
+          <w:rFonts w:ascii="Segoe UI" w:eastAsia="Times New Roman" w:hAnsi="Segoe UI" w:cs="Segoe UI"/>
+          <w:color w:val="303030"/>
+          <w:sz w:val="24"/>
+          <w:szCs w:val="24"/>
+          <w:lang w:eastAsia="en-AU"/>
+        </w:rPr>
+      </w:pPr>
+      <w:r>
+        <w:rPr>
+          <w:rFonts w:ascii="Segoe UI" w:eastAsia="Times New Roman" w:hAnsi="Segoe UI" w:cs="Segoe UI"/>
+          <w:color w:val="303030"/>
+          <w:sz w:val="24"/>
+          <w:szCs w:val="24"/>
+          <w:lang w:eastAsia="en-AU"/>
+        </w:rPr>
+        <w:t>Add/Remove Clocks: Like I mentioned I took the terms “add” and “remove” a bit liberally here too and I just switch out which object is on at any given time. This isn’t to say that it would be hard to move over to an ‘Instantiate based’ methodology – it would be relatively easy – but is just to outline what I did.</w:t>
+      </w:r>
+    </w:p>
+    <w:p>
+      <w:pPr>
+        <w:shd w:val="clear" w:color="auto" w:fill="FFFFFF"/>
+        <w:spacing w:before="480" w:after="480" w:line="240" w:lineRule="auto"/>
+        <w:jc w:val="both"/>
+        <w:rPr>
+          <w:rFonts w:ascii="Segoe UI" w:eastAsia="Times New Roman" w:hAnsi="Segoe UI" w:cs="Segoe UI"/>
+          <w:color w:val="303030"/>
+          <w:sz w:val="24"/>
+          <w:szCs w:val="24"/>
+          <w:lang w:eastAsia="en-AU"/>
+        </w:rPr>
+      </w:pPr>
+      <w:r>
+        <w:rPr>
+          <w:rFonts w:ascii="Segoe UI" w:eastAsia="Times New Roman" w:hAnsi="Segoe UI" w:cs="Segoe UI"/>
+          <w:color w:val="303030"/>
+          <w:sz w:val="24"/>
+          <w:szCs w:val="24"/>
+          <w:lang w:eastAsia="en-AU"/>
+        </w:rPr>
+        <w:t>The reason that I went with this design was because I thought it might come across ‘cleaner’ in some way, given that I use a vertical Layout Group to keep the watches grouped together it could be awkward to spawn and destroy them because it would reorder the layout group so that the newest ones were on the bottom. This isn’t a problem but again I just felt that my method was a bit cleaner in this scenario – I could be wrong</w:t>
+      </w:r>
+      <w:r>
+        <w:rPr>
+          <w:rFonts w:ascii="Segoe UI" w:eastAsia="Times New Roman" w:hAnsi="Segoe UI" w:cs="Segoe UI"/>
+          <w:color w:val="303030"/>
+          <w:sz w:val="24"/>
+          <w:szCs w:val="24"/>
+          <w:lang w:eastAsia="en-AU"/>
+        </w:rPr>
+        <w:t xml:space="preserve"> </w:t>
+      </w:r>
+      <w:r>
+        <w:rPr>
+          <w:rFonts w:ascii="Segoe UI" w:eastAsia="Times New Roman" w:hAnsi="Segoe UI" w:cs="Segoe UI"/>
+          <w:color w:val="303030"/>
+          <w:sz w:val="24"/>
+          <w:szCs w:val="24"/>
+          <w:lang w:eastAsia="en-AU"/>
+        </w:rPr>
+        <w:t>though</w:t>
+      </w:r>
+      <w:r>
+        <w:rPr>
+          <w:rFonts w:ascii="Segoe UI" w:eastAsia="Times New Roman" w:hAnsi="Segoe UI" w:cs="Segoe UI"/>
+          <w:color w:val="303030"/>
+          <w:sz w:val="24"/>
+          <w:szCs w:val="24"/>
+          <w:lang w:eastAsia="en-AU"/>
+        </w:rPr>
+        <w:t>.</w:t>
+      </w:r>
+    </w:p>
+    <w:p>
+      <w:pPr>
+        <w:shd w:val="clear" w:color="auto" w:fill="FFFFFF"/>
+        <w:spacing w:before="480" w:after="480" w:line="240" w:lineRule="auto"/>
+        <w:jc w:val="both"/>
+        <w:rPr>
+          <w:rFonts w:ascii="Segoe UI" w:eastAsia="Times New Roman" w:hAnsi="Segoe UI" w:cs="Segoe UI"/>
+          <w:color w:val="303030"/>
+          <w:sz w:val="24"/>
+          <w:szCs w:val="24"/>
+          <w:lang w:eastAsia="en-AU"/>
+        </w:rPr>
+      </w:pPr>
     </w:p>
     <w:p>
       <w:pPr>
@@ -710,6 +1156,118 @@
 <file path=word/numbering.xml><?xml version="1.0" encoding="utf-8"?>
 <w:numbering xmlns:wpc="http://schemas.microsoft.com/office/word/2010/wordprocessingCanvas" xmlns:cx="http://schemas.microsoft.com/office/drawing/2014/chartex" xmlns:cx1="http://schemas.microsoft.com/office/drawing/2015/9/8/chartex" xmlns:cx2="http://schemas.microsoft.com/office/drawing/2015/10/21/chartex" xmlns:cx3="http://schemas.microsoft.com/office/drawing/2016/5/9/chartex" xmlns:cx4="http://schemas.microsoft.com/office/drawing/2016/5/10/chartex" xmlns:cx5="http://schemas.microsoft.com/office/drawing/2016/5/11/chartex" xmlns:cx6="http://schemas.microsoft.com/office/drawing/2016/5/12/chartex" xmlns:cx7="http://schemas.microsoft.com/office/drawing/2016/5/13/chartex" xmlns:cx8="http://schemas.microsoft.com/office/drawing/2016/5/14/chartex" xmlns:mc="http://schemas.openxmlformats.org/markup-compatibility/2006" xmlns:aink="http://schemas.microsoft.com/office/drawing/2016/ink" xmlns:am3d="http://schemas.microsoft.com/office/drawing/2017/model3d" xmlns:o="urn:schemas-microsoft-com:office:office" xmlns:r="http://schemas.openxmlformats.org/officeDocument/2006/relationships" xmlns:m="http://schemas.openxmlformats.org/officeDocument/2006/math" xmlns:v="urn:schemas-microsoft-com:vml" xmlns:wp14="http://schemas.microsoft.com/office/word/2010/wordprocessingDrawing" xmlns:wp="http://schemas.openxmlformats.org/drawingml/2006/wordprocessingDrawing" xmlns:w10="urn:schemas-microsoft-com:office:word" xmlns:w="http://schemas.openxmlformats.org/wordprocessingml/2006/main" xmlns:w14="http://schemas.microsoft.com/office/word/2010/wordml" xmlns:w15="http://schemas.microsoft.com/office/word/2012/wordml" xmlns:w16cex="http://schemas.microsoft.com/office/word/2018/wordml/cex" xmlns:w16cid="http://schemas.microsoft.com/office/word/2016/wordml/cid" xmlns:w16="http://schemas.microsoft.com/office/word/2018/wordml" xmlns:w16se="http://schemas.microsoft.com/office/word/2015/wordml/symex" xmlns:wpg="http://schemas.microsoft.com/office/word/2010/wordprocessingGroup" xmlns:wpi="http://schemas.microsoft.com/office/word/2010/wordprocessingInk" xmlns:wne="http://schemas.microsoft.com/office/word/2006/wordml" xmlns:wps="http://schemas.microsoft.com/office/word/2010/wordprocessingShape" mc:Ignorable="w14 w15 w16se w16cid w16 w16cex wp14">
   <w:abstractNum w:abstractNumId="0" w15:restartNumberingAfterBreak="0">
+    <w:nsid w:val="1852477B"/>
+    <w:multiLevelType w:val="hybridMultilevel"/>
+    <w:tmpl w:val="ED768AD4"/>
+    <w:lvl w:ilvl="0" w:tplc="BF8CEEFC">
+      <w:numFmt w:val="bullet"/>
+      <w:lvlText w:val="-"/>
+      <w:lvlJc w:val="left"/>
+      <w:pPr>
+        <w:ind w:left="720" w:hanging="360"/>
+      </w:pPr>
+      <w:rPr>
+        <w:rFonts w:ascii="Segoe UI" w:eastAsia="Times New Roman" w:hAnsi="Segoe UI" w:cs="Segoe UI" w:hint="default"/>
+      </w:rPr>
+    </w:lvl>
+    <w:lvl w:ilvl="1" w:tplc="0C090003" w:tentative="1">
+      <w:start w:val="1"/>
+      <w:numFmt w:val="bullet"/>
+      <w:lvlText w:val="o"/>
+      <w:lvlJc w:val="left"/>
+      <w:pPr>
+        <w:ind w:left="1440" w:hanging="360"/>
+      </w:pPr>
+      <w:rPr>
+        <w:rFonts w:ascii="Courier New" w:hAnsi="Courier New" w:cs="Courier New" w:hint="default"/>
+      </w:rPr>
+    </w:lvl>
+    <w:lvl w:ilvl="2" w:tplc="0C090005" w:tentative="1">
+      <w:start w:val="1"/>
+      <w:numFmt w:val="bullet"/>
+      <w:lvlText w:val=""/>
+      <w:lvlJc w:val="left"/>
+      <w:pPr>
+        <w:ind w:left="2160" w:hanging="360"/>
+      </w:pPr>
+      <w:rPr>
+        <w:rFonts w:ascii="Wingdings" w:hAnsi="Wingdings" w:hint="default"/>
+      </w:rPr>
+    </w:lvl>
+    <w:lvl w:ilvl="3" w:tplc="0C090001" w:tentative="1">
+      <w:start w:val="1"/>
+      <w:numFmt w:val="bullet"/>
+      <w:lvlText w:val=""/>
+      <w:lvlJc w:val="left"/>
+      <w:pPr>
+        <w:ind w:left="2880" w:hanging="360"/>
+      </w:pPr>
+      <w:rPr>
+        <w:rFonts w:ascii="Symbol" w:hAnsi="Symbol" w:hint="default"/>
+      </w:rPr>
+    </w:lvl>
+    <w:lvl w:ilvl="4" w:tplc="0C090003" w:tentative="1">
+      <w:start w:val="1"/>
+      <w:numFmt w:val="bullet"/>
+      <w:lvlText w:val="o"/>
+      <w:lvlJc w:val="left"/>
+      <w:pPr>
+        <w:ind w:left="3600" w:hanging="360"/>
+      </w:pPr>
+      <w:rPr>
+        <w:rFonts w:ascii="Courier New" w:hAnsi="Courier New" w:cs="Courier New" w:hint="default"/>
+      </w:rPr>
+    </w:lvl>
+    <w:lvl w:ilvl="5" w:tplc="0C090005" w:tentative="1">
+      <w:start w:val="1"/>
+      <w:numFmt w:val="bullet"/>
+      <w:lvlText w:val=""/>
+      <w:lvlJc w:val="left"/>
+      <w:pPr>
+        <w:ind w:left="4320" w:hanging="360"/>
+      </w:pPr>
+      <w:rPr>
+        <w:rFonts w:ascii="Wingdings" w:hAnsi="Wingdings" w:hint="default"/>
+      </w:rPr>
+    </w:lvl>
+    <w:lvl w:ilvl="6" w:tplc="0C090001" w:tentative="1">
+      <w:start w:val="1"/>
+      <w:numFmt w:val="bullet"/>
+      <w:lvlText w:val=""/>
+      <w:lvlJc w:val="left"/>
+      <w:pPr>
+        <w:ind w:left="5040" w:hanging="360"/>
+      </w:pPr>
+      <w:rPr>
+        <w:rFonts w:ascii="Symbol" w:hAnsi="Symbol" w:hint="default"/>
+      </w:rPr>
+    </w:lvl>
+    <w:lvl w:ilvl="7" w:tplc="0C090003" w:tentative="1">
+      <w:start w:val="1"/>
+      <w:numFmt w:val="bullet"/>
+      <w:lvlText w:val="o"/>
+      <w:lvlJc w:val="left"/>
+      <w:pPr>
+        <w:ind w:left="5760" w:hanging="360"/>
+      </w:pPr>
+      <w:rPr>
+        <w:rFonts w:ascii="Courier New" w:hAnsi="Courier New" w:cs="Courier New" w:hint="default"/>
+      </w:rPr>
+    </w:lvl>
+    <w:lvl w:ilvl="8" w:tplc="0C090005" w:tentative="1">
+      <w:start w:val="1"/>
+      <w:numFmt w:val="bullet"/>
+      <w:lvlText w:val=""/>
+      <w:lvlJc w:val="left"/>
+      <w:pPr>
+        <w:ind w:left="6480" w:hanging="360"/>
+      </w:pPr>
+      <w:rPr>
+        <w:rFonts w:ascii="Wingdings" w:hAnsi="Wingdings" w:hint="default"/>
+      </w:rPr>
+    </w:lvl>
+  </w:abstractNum>
+  <w:abstractNum w:abstractNumId="1" w15:restartNumberingAfterBreak="0">
     <w:nsid w:val="2890438A"/>
     <w:multiLevelType w:val="multilevel"/>
     <w:tmpl w:val="6E6220C4"/>
@@ -858,7 +1416,240 @@
       </w:rPr>
     </w:lvl>
   </w:abstractNum>
+  <w:abstractNum w:abstractNumId="2" w15:restartNumberingAfterBreak="0">
+    <w:nsid w:val="653150B8"/>
+    <w:multiLevelType w:val="hybridMultilevel"/>
+    <w:tmpl w:val="74F208C8"/>
+    <w:lvl w:ilvl="0" w:tplc="4B961E8E">
+      <w:numFmt w:val="bullet"/>
+      <w:lvlText w:val="-"/>
+      <w:lvlJc w:val="left"/>
+      <w:pPr>
+        <w:ind w:left="720" w:hanging="360"/>
+      </w:pPr>
+      <w:rPr>
+        <w:rFonts w:ascii="Segoe UI" w:eastAsia="Times New Roman" w:hAnsi="Segoe UI" w:cs="Segoe UI" w:hint="default"/>
+      </w:rPr>
+    </w:lvl>
+    <w:lvl w:ilvl="1" w:tplc="0C090003" w:tentative="1">
+      <w:start w:val="1"/>
+      <w:numFmt w:val="bullet"/>
+      <w:lvlText w:val="o"/>
+      <w:lvlJc w:val="left"/>
+      <w:pPr>
+        <w:ind w:left="1440" w:hanging="360"/>
+      </w:pPr>
+      <w:rPr>
+        <w:rFonts w:ascii="Courier New" w:hAnsi="Courier New" w:cs="Courier New" w:hint="default"/>
+      </w:rPr>
+    </w:lvl>
+    <w:lvl w:ilvl="2" w:tplc="0C090005" w:tentative="1">
+      <w:start w:val="1"/>
+      <w:numFmt w:val="bullet"/>
+      <w:lvlText w:val=""/>
+      <w:lvlJc w:val="left"/>
+      <w:pPr>
+        <w:ind w:left="2160" w:hanging="360"/>
+      </w:pPr>
+      <w:rPr>
+        <w:rFonts w:ascii="Wingdings" w:hAnsi="Wingdings" w:hint="default"/>
+      </w:rPr>
+    </w:lvl>
+    <w:lvl w:ilvl="3" w:tplc="0C090001" w:tentative="1">
+      <w:start w:val="1"/>
+      <w:numFmt w:val="bullet"/>
+      <w:lvlText w:val=""/>
+      <w:lvlJc w:val="left"/>
+      <w:pPr>
+        <w:ind w:left="2880" w:hanging="360"/>
+      </w:pPr>
+      <w:rPr>
+        <w:rFonts w:ascii="Symbol" w:hAnsi="Symbol" w:hint="default"/>
+      </w:rPr>
+    </w:lvl>
+    <w:lvl w:ilvl="4" w:tplc="0C090003" w:tentative="1">
+      <w:start w:val="1"/>
+      <w:numFmt w:val="bullet"/>
+      <w:lvlText w:val="o"/>
+      <w:lvlJc w:val="left"/>
+      <w:pPr>
+        <w:ind w:left="3600" w:hanging="360"/>
+      </w:pPr>
+      <w:rPr>
+        <w:rFonts w:ascii="Courier New" w:hAnsi="Courier New" w:cs="Courier New" w:hint="default"/>
+      </w:rPr>
+    </w:lvl>
+    <w:lvl w:ilvl="5" w:tplc="0C090005" w:tentative="1">
+      <w:start w:val="1"/>
+      <w:numFmt w:val="bullet"/>
+      <w:lvlText w:val=""/>
+      <w:lvlJc w:val="left"/>
+      <w:pPr>
+        <w:ind w:left="4320" w:hanging="360"/>
+      </w:pPr>
+      <w:rPr>
+        <w:rFonts w:ascii="Wingdings" w:hAnsi="Wingdings" w:hint="default"/>
+      </w:rPr>
+    </w:lvl>
+    <w:lvl w:ilvl="6" w:tplc="0C090001" w:tentative="1">
+      <w:start w:val="1"/>
+      <w:numFmt w:val="bullet"/>
+      <w:lvlText w:val=""/>
+      <w:lvlJc w:val="left"/>
+      <w:pPr>
+        <w:ind w:left="5040" w:hanging="360"/>
+      </w:pPr>
+      <w:rPr>
+        <w:rFonts w:ascii="Symbol" w:hAnsi="Symbol" w:hint="default"/>
+      </w:rPr>
+    </w:lvl>
+    <w:lvl w:ilvl="7" w:tplc="0C090003" w:tentative="1">
+      <w:start w:val="1"/>
+      <w:numFmt w:val="bullet"/>
+      <w:lvlText w:val="o"/>
+      <w:lvlJc w:val="left"/>
+      <w:pPr>
+        <w:ind w:left="5760" w:hanging="360"/>
+      </w:pPr>
+      <w:rPr>
+        <w:rFonts w:ascii="Courier New" w:hAnsi="Courier New" w:cs="Courier New" w:hint="default"/>
+      </w:rPr>
+    </w:lvl>
+    <w:lvl w:ilvl="8" w:tplc="0C090005" w:tentative="1">
+      <w:start w:val="1"/>
+      <w:numFmt w:val="bullet"/>
+      <w:lvlText w:val=""/>
+      <w:lvlJc w:val="left"/>
+      <w:pPr>
+        <w:ind w:left="6480" w:hanging="360"/>
+      </w:pPr>
+      <w:rPr>
+        <w:rFonts w:ascii="Wingdings" w:hAnsi="Wingdings" w:hint="default"/>
+      </w:rPr>
+    </w:lvl>
+  </w:abstractNum>
+  <w:abstractNum w:abstractNumId="3" w15:restartNumberingAfterBreak="0">
+    <w:nsid w:val="77717C25"/>
+    <w:multiLevelType w:val="hybridMultilevel"/>
+    <w:tmpl w:val="2306E57C"/>
+    <w:lvl w:ilvl="0" w:tplc="01F096B4">
+      <w:numFmt w:val="bullet"/>
+      <w:lvlText w:val="-"/>
+      <w:lvlJc w:val="left"/>
+      <w:pPr>
+        <w:ind w:left="720" w:hanging="360"/>
+      </w:pPr>
+      <w:rPr>
+        <w:rFonts w:ascii="Segoe UI" w:eastAsia="Times New Roman" w:hAnsi="Segoe UI" w:cs="Segoe UI" w:hint="default"/>
+      </w:rPr>
+    </w:lvl>
+    <w:lvl w:ilvl="1" w:tplc="0C090003" w:tentative="1">
+      <w:start w:val="1"/>
+      <w:numFmt w:val="bullet"/>
+      <w:lvlText w:val="o"/>
+      <w:lvlJc w:val="left"/>
+      <w:pPr>
+        <w:ind w:left="1440" w:hanging="360"/>
+      </w:pPr>
+      <w:rPr>
+        <w:rFonts w:ascii="Courier New" w:hAnsi="Courier New" w:cs="Courier New" w:hint="default"/>
+      </w:rPr>
+    </w:lvl>
+    <w:lvl w:ilvl="2" w:tplc="0C090005" w:tentative="1">
+      <w:start w:val="1"/>
+      <w:numFmt w:val="bullet"/>
+      <w:lvlText w:val=""/>
+      <w:lvlJc w:val="left"/>
+      <w:pPr>
+        <w:ind w:left="2160" w:hanging="360"/>
+      </w:pPr>
+      <w:rPr>
+        <w:rFonts w:ascii="Wingdings" w:hAnsi="Wingdings" w:hint="default"/>
+      </w:rPr>
+    </w:lvl>
+    <w:lvl w:ilvl="3" w:tplc="0C090001" w:tentative="1">
+      <w:start w:val="1"/>
+      <w:numFmt w:val="bullet"/>
+      <w:lvlText w:val=""/>
+      <w:lvlJc w:val="left"/>
+      <w:pPr>
+        <w:ind w:left="2880" w:hanging="360"/>
+      </w:pPr>
+      <w:rPr>
+        <w:rFonts w:ascii="Symbol" w:hAnsi="Symbol" w:hint="default"/>
+      </w:rPr>
+    </w:lvl>
+    <w:lvl w:ilvl="4" w:tplc="0C090003" w:tentative="1">
+      <w:start w:val="1"/>
+      <w:numFmt w:val="bullet"/>
+      <w:lvlText w:val="o"/>
+      <w:lvlJc w:val="left"/>
+      <w:pPr>
+        <w:ind w:left="3600" w:hanging="360"/>
+      </w:pPr>
+      <w:rPr>
+        <w:rFonts w:ascii="Courier New" w:hAnsi="Courier New" w:cs="Courier New" w:hint="default"/>
+      </w:rPr>
+    </w:lvl>
+    <w:lvl w:ilvl="5" w:tplc="0C090005" w:tentative="1">
+      <w:start w:val="1"/>
+      <w:numFmt w:val="bullet"/>
+      <w:lvlText w:val=""/>
+      <w:lvlJc w:val="left"/>
+      <w:pPr>
+        <w:ind w:left="4320" w:hanging="360"/>
+      </w:pPr>
+      <w:rPr>
+        <w:rFonts w:ascii="Wingdings" w:hAnsi="Wingdings" w:hint="default"/>
+      </w:rPr>
+    </w:lvl>
+    <w:lvl w:ilvl="6" w:tplc="0C090001" w:tentative="1">
+      <w:start w:val="1"/>
+      <w:numFmt w:val="bullet"/>
+      <w:lvlText w:val=""/>
+      <w:lvlJc w:val="left"/>
+      <w:pPr>
+        <w:ind w:left="5040" w:hanging="360"/>
+      </w:pPr>
+      <w:rPr>
+        <w:rFonts w:ascii="Symbol" w:hAnsi="Symbol" w:hint="default"/>
+      </w:rPr>
+    </w:lvl>
+    <w:lvl w:ilvl="7" w:tplc="0C090003" w:tentative="1">
+      <w:start w:val="1"/>
+      <w:numFmt w:val="bullet"/>
+      <w:lvlText w:val="o"/>
+      <w:lvlJc w:val="left"/>
+      <w:pPr>
+        <w:ind w:left="5760" w:hanging="360"/>
+      </w:pPr>
+      <w:rPr>
+        <w:rFonts w:ascii="Courier New" w:hAnsi="Courier New" w:cs="Courier New" w:hint="default"/>
+      </w:rPr>
+    </w:lvl>
+    <w:lvl w:ilvl="8" w:tplc="0C090005" w:tentative="1">
+      <w:start w:val="1"/>
+      <w:numFmt w:val="bullet"/>
+      <w:lvlText w:val=""/>
+      <w:lvlJc w:val="left"/>
+      <w:pPr>
+        <w:ind w:left="6480" w:hanging="360"/>
+      </w:pPr>
+      <w:rPr>
+        <w:rFonts w:ascii="Wingdings" w:hAnsi="Wingdings" w:hint="default"/>
+      </w:rPr>
+    </w:lvl>
+  </w:abstractNum>
   <w:num w:numId="1">
+    <w:abstractNumId w:val="1"/>
+  </w:num>
+  <w:num w:numId="2">
+    <w:abstractNumId w:val="3"/>
+  </w:num>
+  <w:num w:numId="3">
+    <w:abstractNumId w:val="2"/>
+  </w:num>
+  <w:num w:numId="4">
     <w:abstractNumId w:val="0"/>
   </w:num>
 </w:numbering>
@@ -1329,6 +2120,17 @@
       <w:lang w:eastAsia="en-AU"/>
     </w:rPr>
   </w:style>
+  <w:style w:type="paragraph" w:styleId="ListParagraph">
+    <w:name w:val="List Paragraph"/>
+    <w:basedOn w:val="Normal"/>
+    <w:uiPriority w:val="34"/>
+    <w:qFormat/>
+    <w:rsid w:val="00D1475D"/>
+    <w:pPr>
+      <w:ind w:left="720"/>
+      <w:contextualSpacing/>
+    </w:pPr>
+  </w:style>
 </w:styles>
 </file>
 

</xml_diff>